<commit_message>
stapjes (verder uit te werken)
</commit_message>
<xml_diff>
--- a/Gebruikershandleiding_A4S.docx
+++ b/Gebruikershandleiding_A4S.docx
@@ -101,20 +101,19 @@
         <w:rPr>
           <w:lang w:val="nl-NL"/>
         </w:rPr>
-        <w:t>Kopieer “</w:t>
-      </w:r>
-      <w:r>
-        <w:rPr>
-          <w:lang w:val="nl-NL"/>
-        </w:rPr>
-        <w:t>runa4scom13 usb direct.bat</w:t>
-      </w:r>
-      <w:r>
-        <w:rPr>
-          <w:lang w:val="nl-NL"/>
-        </w:rPr>
-        <w:t>”  en vervang overal 13 door het juiste nummer</w:t>
-      </w:r>
+        <w:t xml:space="preserve">In de Arduino IDE open </w:t>
+      </w:r>
+      <w:r>
+        <w:t>"Examples &gt; Firmata"</w:t>
+      </w:r>
+      <w:r>
+        <w:t xml:space="preserve"> en upload dit naar het Arduino </w:t>
+      </w:r>
+      <w:r>
+        <w:t>board</w:t>
+      </w:r>
+      <w:bookmarkStart w:id="0" w:name="_GoBack"/>
+      <w:bookmarkEnd w:id="0"/>
     </w:p>
     <w:p>
       <w:pPr>
@@ -131,6 +130,36 @@
         <w:rPr>
           <w:lang w:val="nl-NL"/>
         </w:rPr>
+        <w:t>Kopieer “</w:t>
+      </w:r>
+      <w:r>
+        <w:rPr>
+          <w:lang w:val="nl-NL"/>
+        </w:rPr>
+        <w:t>runa4scom13 usb direct.bat</w:t>
+      </w:r>
+      <w:r>
+        <w:rPr>
+          <w:lang w:val="nl-NL"/>
+        </w:rPr>
+        <w:t>”  en vervang overal 13 door het juiste nummer</w:t>
+      </w:r>
+    </w:p>
+    <w:p>
+      <w:pPr>
+        <w:pStyle w:val="Lijstalinea"/>
+        <w:numPr>
+          <w:ilvl w:val="0"/>
+          <w:numId w:val="1"/>
+        </w:numPr>
+        <w:rPr>
+          <w:lang w:val="nl-NL"/>
+        </w:rPr>
+      </w:pPr>
+      <w:r>
+        <w:rPr>
+          <w:lang w:val="nl-NL"/>
+        </w:rPr>
         <w:t>Dubbelklik op het bestand</w:t>
       </w:r>
       <w:r>
@@ -285,8 +314,6 @@
         </w:rPr>
         <w:t xml:space="preserve"> i.e. arduino aangesloten etc</w:t>
       </w:r>
-      <w:bookmarkStart w:id="0" w:name="_GoBack"/>
-      <w:bookmarkEnd w:id="0"/>
     </w:p>
     <w:sectPr>
       <w:pgSz w:w="11906" w:h="16838"/>

</xml_diff>